<commit_message>
Added more links to the word doc.
</commit_message>
<xml_diff>
--- a/Soft Body Truss Physics Write Up Real.docx
+++ b/Soft Body Truss Physics Write Up Real.docx
@@ -675,8 +675,13 @@
         </w:numPr>
       </w:pPr>
       <w:r>
-        <w:t>In this, the formula is F = ku</w:t>
-      </w:r>
+        <w:t xml:space="preserve">In this, the formula is F = </w:t>
+      </w:r>
+      <w:proofErr w:type="spellStart"/>
+      <w:r>
+        <w:t>ku</w:t>
+      </w:r>
+      <w:proofErr w:type="spellEnd"/>
     </w:p>
     <w:p>
       <w:pPr>
@@ -794,8 +799,6 @@
       <w:r>
         <w:t xml:space="preserve"> to get to the final position.</w:t>
       </w:r>
-      <w:bookmarkStart w:id="0" w:name="_GoBack"/>
-      <w:bookmarkEnd w:id="0"/>
     </w:p>
     <w:p>
       <w:r>
@@ -844,9 +847,46 @@
           <w:numId w:val="4"/>
         </w:numPr>
       </w:pPr>
-      <w:r>
-        <w:t>s</w:t>
-      </w:r>
+      <w:hyperlink r:id="rId8" w:history="1">
+        <w:r>
+          <w:rPr>
+            <w:rStyle w:val="Hyperlink"/>
+          </w:rPr>
+          <w:t>http://physicsnet.co.uk/a-level-physics-as-a2/materials/stress-strain/</w:t>
+        </w:r>
+      </w:hyperlink>
+    </w:p>
+    <w:p>
+      <w:pPr>
+        <w:pStyle w:val="ListParagraph"/>
+        <w:numPr>
+          <w:ilvl w:val="0"/>
+          <w:numId w:val="4"/>
+        </w:numPr>
+      </w:pPr>
+      <w:hyperlink r:id="rId9" w:history="1">
+        <w:r>
+          <w:rPr>
+            <w:rStyle w:val="Hyperlink"/>
+          </w:rPr>
+          <w:t>http://www.unm.edu/~bgreen/ME360/Finite%20Element%20Truss.pdf</w:t>
+        </w:r>
+      </w:hyperlink>
+    </w:p>
+    <w:p>
+      <w:pPr>
+        <w:pStyle w:val="ListParagraph"/>
+        <w:numPr>
+          <w:ilvl w:val="0"/>
+          <w:numId w:val="4"/>
+        </w:numPr>
+      </w:pPr>
+      <w:r>
+        <w:lastRenderedPageBreak/>
+        <w:t>http://www.colorado.edu/MCEN/MCEN4173/chap_04.pdf</w:t>
+      </w:r>
+      <w:bookmarkStart w:id="0" w:name="_GoBack"/>
+      <w:bookmarkEnd w:id="0"/>
     </w:p>
     <w:sectPr>
       <w:pgSz w:w="12240" w:h="15840"/>

</xml_diff>